<commit_message>
alterei legendas que faltava traduzir
</commit_message>
<xml_diff>
--- a/documentos/Descricao para site.docx
+++ b/documentos/Descricao para site.docx
@@ -125,9 +125,19 @@
           <w:numId w:val="2"/>
         </w:numPr>
       </w:pPr>
-      <w:r>
-        <w:t>Telemóvel</w:t>
-      </w:r>
+      <w:proofErr w:type="spellStart"/>
+      <w:r>
+        <w:t>Phone</w:t>
+      </w:r>
+      <w:proofErr w:type="spellEnd"/>
+      <w:r>
+        <w:t xml:space="preserve"> </w:t>
+      </w:r>
+      <w:proofErr w:type="spellStart"/>
+      <w:r>
+        <w:t>number</w:t>
+      </w:r>
+      <w:proofErr w:type="spellEnd"/>
     </w:p>
     <w:p>
       <w:pPr>
@@ -137,9 +147,11 @@
           <w:numId w:val="2"/>
         </w:numPr>
       </w:pPr>
-      <w:r>
-        <w:t>Morada</w:t>
-      </w:r>
+      <w:proofErr w:type="spellStart"/>
+      <w:r>
+        <w:t>address</w:t>
+      </w:r>
+      <w:proofErr w:type="spellEnd"/>
     </w:p>
     <w:p>
       <w:pPr>
@@ -161,9 +173,11 @@
           <w:numId w:val="2"/>
         </w:numPr>
       </w:pPr>
-      <w:r>
-        <w:t>NIF</w:t>
-      </w:r>
+      <w:proofErr w:type="spellStart"/>
+      <w:r>
+        <w:t>vat</w:t>
+      </w:r>
+      <w:proofErr w:type="spellEnd"/>
     </w:p>
     <w:p>
       <w:pPr>
@@ -293,6 +307,7 @@
         <w:t xml:space="preserve">Consultar Encomendas </w:t>
       </w:r>
     </w:p>
+    <w:p/>
     <w:p>
       <w:pPr>
         <w:pStyle w:val="ListParagraph"/>
@@ -565,6 +580,7 @@
         </w:rPr>
       </w:pPr>
       <w:r>
+        <w:lastRenderedPageBreak/>
         <w:t>Clicar neste botão fará ainda enviar um resumo do pedido do cliente para o perfil do Farmacêutico selecionado.</w:t>
       </w:r>
     </w:p>
@@ -1044,7 +1060,6 @@
         <w:rPr>
           <w:highlight w:val="yellow"/>
         </w:rPr>
-        <w:lastRenderedPageBreak/>
         <w:t>Dúvidas</w:t>
       </w:r>
       <w:r>

</xml_diff>